<commit_message>
Avancé dans le tp3 avec quelques questions supplémentaires
</commit_message>
<xml_diff>
--- a/PLSQL.docx
+++ b/PLSQL.docx
@@ -1,6 +1,6 @@
 
 <file path=word/document.xml><?xml version="1.0" encoding="utf-8"?>
-<w:document xmlns:wpc="http://schemas.microsoft.com/office/word/2010/wordprocessingCanvas" xmlns:cx="http://schemas.microsoft.com/office/drawing/2014/chartex" xmlns:cx1="http://schemas.microsoft.com/office/drawing/2015/9/8/chartex" xmlns:cx2="http://schemas.microsoft.com/office/drawing/2015/10/21/chartex" xmlns:cx3="http://schemas.microsoft.com/office/drawing/2016/5/9/chartex" xmlns:cx4="http://schemas.microsoft.com/office/drawing/2016/5/10/chartex" xmlns:cx5="http://schemas.microsoft.com/office/drawing/2016/5/11/chartex" xmlns:cx6="http://schemas.microsoft.com/office/drawing/2016/5/12/chartex" xmlns:cx7="http://schemas.microsoft.com/office/drawing/2016/5/13/chartex" xmlns:cx8="http://schemas.microsoft.com/office/drawing/2016/5/14/chartex" xmlns:mc="http://schemas.openxmlformats.org/markup-compatibility/2006" xmlns:aink="http://schemas.microsoft.com/office/drawing/2016/ink" xmlns:am3d="http://schemas.microsoft.com/office/drawing/2017/model3d" xmlns:o="urn:schemas-microsoft-com:office:office" xmlns:oel="http://schemas.microsoft.com/office/2019/extlst" xmlns:r="http://schemas.openxmlformats.org/officeDocument/2006/relationships" xmlns:m="http://schemas.openxmlformats.org/officeDocument/2006/math" xmlns:v="urn:schemas-microsoft-com:vml" xmlns:wp14="http://schemas.microsoft.com/office/word/2010/wordprocessingDrawing" xmlns:wp="http://schemas.openxmlformats.org/drawingml/2006/wordprocessingDrawing" xmlns:w10="urn:schemas-microsoft-com:office:word" xmlns:w="http://schemas.openxmlformats.org/wordprocessingml/2006/main" xmlns:w14="http://schemas.microsoft.com/office/word/2010/wordml" xmlns:w15="http://schemas.microsoft.com/office/word/2012/wordml" xmlns:w16cex="http://schemas.microsoft.com/office/word/2018/wordml/cex" xmlns:w16cid="http://schemas.microsoft.com/office/word/2016/wordml/cid" xmlns:w16="http://schemas.microsoft.com/office/word/2018/wordml" xmlns:w16du="http://schemas.microsoft.com/office/word/2023/wordml/word16du" xmlns:w16sdtdh="http://schemas.microsoft.com/office/word/2020/wordml/sdtdatahash" xmlns:w16se="http://schemas.microsoft.com/office/word/2015/wordml/symex" xmlns:wpg="http://schemas.microsoft.com/office/word/2010/wordprocessingGroup" xmlns:wpi="http://schemas.microsoft.com/office/word/2010/wordprocessingInk" xmlns:wne="http://schemas.microsoft.com/office/word/2006/wordml" xmlns:wps="http://schemas.microsoft.com/office/word/2010/wordprocessingShape" mc:Ignorable="w14 w15 w16se w16cid w16 w16cex w16sdtdh w16du wp14">
+<w:document xmlns:wpc="http://schemas.microsoft.com/office/word/2010/wordprocessingCanvas" xmlns:cx="http://schemas.microsoft.com/office/drawing/2014/chartex" xmlns:cx1="http://schemas.microsoft.com/office/drawing/2015/9/8/chartex" xmlns:cx2="http://schemas.microsoft.com/office/drawing/2015/10/21/chartex" xmlns:cx3="http://schemas.microsoft.com/office/drawing/2016/5/9/chartex" xmlns:cx4="http://schemas.microsoft.com/office/drawing/2016/5/10/chartex" xmlns:cx5="http://schemas.microsoft.com/office/drawing/2016/5/11/chartex" xmlns:cx6="http://schemas.microsoft.com/office/drawing/2016/5/12/chartex" xmlns:cx7="http://schemas.microsoft.com/office/drawing/2016/5/13/chartex" xmlns:cx8="http://schemas.microsoft.com/office/drawing/2016/5/14/chartex" xmlns:mc="http://schemas.openxmlformats.org/markup-compatibility/2006" xmlns:aink="http://schemas.microsoft.com/office/drawing/2016/ink" xmlns:am3d="http://schemas.microsoft.com/office/drawing/2017/model3d" xmlns:o="urn:schemas-microsoft-com:office:office" xmlns:r="http://schemas.openxmlformats.org/officeDocument/2006/relationships" xmlns:m="http://schemas.openxmlformats.org/officeDocument/2006/math" xmlns:v="urn:schemas-microsoft-com:vml" xmlns:wp14="http://schemas.microsoft.com/office/word/2010/wordprocessingDrawing" xmlns:wp="http://schemas.openxmlformats.org/drawingml/2006/wordprocessingDrawing" xmlns:w10="urn:schemas-microsoft-com:office:word" xmlns:w="http://schemas.openxmlformats.org/wordprocessingml/2006/main" xmlns:w14="http://schemas.microsoft.com/office/word/2010/wordml" xmlns:w15="http://schemas.microsoft.com/office/word/2012/wordml" xmlns:w16cex="http://schemas.microsoft.com/office/word/2018/wordml/cex" xmlns:w16cid="http://schemas.microsoft.com/office/word/2016/wordml/cid" xmlns:w16="http://schemas.microsoft.com/office/word/2018/wordml" xmlns:w16sdtdh="http://schemas.microsoft.com/office/word/2020/wordml/sdtdatahash" xmlns:w16se="http://schemas.microsoft.com/office/word/2015/wordml/symex" xmlns:wpg="http://schemas.microsoft.com/office/word/2010/wordprocessingGroup" xmlns:wpi="http://schemas.microsoft.com/office/word/2010/wordprocessingInk" xmlns:wne="http://schemas.microsoft.com/office/word/2006/wordml" xmlns:wps="http://schemas.microsoft.com/office/word/2010/wordprocessingShape" mc:Ignorable="w14 w15 w16se w16cid w16 w16cex w16sdtdh wp14">
   <w:body>
     <w:p>
       <w:pPr>
@@ -140,16 +140,8 @@
         <w:rPr>
           <w:lang w:val="en-GB"/>
         </w:rPr>
-        <w:t>NOMLOC VARCHAR2(100)</w:t>
-      </w:r>
-      <w:proofErr w:type="gramStart"/>
-      <w:r>
-        <w:rPr>
-          <w:lang w:val="en-GB"/>
-        </w:rPr>
-        <w:t>);</w:t>
-      </w:r>
-      <w:proofErr w:type="gramEnd"/>
+        <w:t>NOMLOC VARCHAR2(100));</w:t>
+      </w:r>
     </w:p>
     <w:p>
       <w:pPr>
@@ -217,21 +209,7 @@
           <w:lang w:val="en-GB"/>
         </w:rPr>
         <w:tab/>
-        <w:t xml:space="preserve">n </w:t>
-      </w:r>
-      <w:proofErr w:type="gramStart"/>
-      <w:r>
-        <w:rPr>
-          <w:lang w:val="en-GB"/>
-        </w:rPr>
-        <w:t>NUMBER(</w:t>
-      </w:r>
-      <w:proofErr w:type="gramEnd"/>
-      <w:r>
-        <w:rPr>
-          <w:lang w:val="en-GB"/>
-        </w:rPr>
-        <w:t>2)</w:t>
+        <w:t>n NUMBER(2)</w:t>
       </w:r>
     </w:p>
     <w:p>
@@ -327,16 +305,8 @@
         <w:rPr>
           <w:lang w:val="en-GB"/>
         </w:rPr>
-        <w:t xml:space="preserve"> FROM </w:t>
-      </w:r>
-      <w:proofErr w:type="gramStart"/>
-      <w:r>
-        <w:rPr>
-          <w:lang w:val="en-GB"/>
-        </w:rPr>
-        <w:t>EMP;</w:t>
-      </w:r>
-      <w:proofErr w:type="gramEnd"/>
+        <w:t xml:space="preserve"> FROM EMP;</w:t>
+      </w:r>
     </w:p>
     <w:p>
       <w:pPr>
@@ -379,19 +349,11 @@
         <w:t xml:space="preserve"> </w:t>
       </w:r>
       <w:proofErr w:type="spellStart"/>
-      <w:proofErr w:type="gramStart"/>
-      <w:r>
-        <w:rPr>
-          <w:lang w:val="en-GB"/>
-        </w:rPr>
-        <w:t>emp.salaire</w:t>
-      </w:r>
-      <w:proofErr w:type="gramEnd"/>
-      <w:r>
-        <w:rPr>
-          <w:lang w:val="en-GB"/>
-        </w:rPr>
-        <w:t>%TYPE</w:t>
+      <w:r>
+        <w:rPr>
+          <w:lang w:val="en-GB"/>
+        </w:rPr>
+        <w:t>emp.salaire%TYPE</w:t>
       </w:r>
       <w:proofErr w:type="spellEnd"/>
       <w:r>
@@ -439,765 +401,781 @@
         <w:rPr>
           <w:lang w:val="en-GB"/>
         </w:rPr>
+        <w:t xml:space="preserve"> EXCEPTION;</w:t>
+      </w:r>
+    </w:p>
+    <w:p>
+      <w:pPr>
+        <w:rPr>
+          <w:lang w:val="en-GB"/>
+        </w:rPr>
+      </w:pPr>
+      <w:r>
+        <w:rPr>
+          <w:lang w:val="en-GB"/>
+        </w:rPr>
+        <w:t>BEGIN</w:t>
+      </w:r>
+    </w:p>
+    <w:p>
+      <w:pPr>
+        <w:rPr>
+          <w:lang w:val="en-GB"/>
+        </w:rPr>
+      </w:pPr>
+      <w:r>
+        <w:rPr>
+          <w:lang w:val="en-GB"/>
+        </w:rPr>
+        <w:tab/>
+        <w:t>--</w:t>
+      </w:r>
+    </w:p>
+    <w:p>
+      <w:pPr>
+        <w:rPr>
+          <w:lang w:val="en-GB"/>
+        </w:rPr>
+      </w:pPr>
+      <w:r>
+        <w:rPr>
+          <w:lang w:val="en-GB"/>
+        </w:rPr>
+        <w:tab/>
+        <w:t>SELECT COUNT(*)</w:t>
+      </w:r>
+      <w:r>
+        <w:rPr>
+          <w:lang w:val="en-GB"/>
+        </w:rPr>
+        <w:t xml:space="preserve"> INTO n</w:t>
+      </w:r>
+      <w:r>
+        <w:rPr>
+          <w:lang w:val="en-GB"/>
+        </w:rPr>
+        <w:t xml:space="preserve"> FROM EMP;</w:t>
+      </w:r>
+    </w:p>
+    <w:p>
+      <w:pPr>
+        <w:rPr>
+          <w:lang w:val="en-GB"/>
+        </w:rPr>
+      </w:pPr>
+      <w:r>
+        <w:rPr>
+          <w:lang w:val="en-GB"/>
+        </w:rPr>
+        <w:tab/>
+        <w:t>--</w:t>
+      </w:r>
+    </w:p>
+    <w:p>
+      <w:pPr>
+        <w:rPr>
+          <w:lang w:val="en-GB"/>
+        </w:rPr>
+      </w:pPr>
+      <w:r>
+        <w:rPr>
+          <w:lang w:val="en-GB"/>
+        </w:rPr>
+        <w:tab/>
+        <w:t xml:space="preserve">IF n=0 </w:t>
+      </w:r>
+      <w:r>
+        <w:rPr>
+          <w:lang w:val="en-GB"/>
+        </w:rPr>
+        <w:t>THEN</w:t>
+      </w:r>
+    </w:p>
+    <w:p>
+      <w:pPr>
+        <w:rPr>
+          <w:lang w:val="en-GB"/>
+        </w:rPr>
+      </w:pPr>
+      <w:r>
+        <w:rPr>
+          <w:lang w:val="en-GB"/>
+        </w:rPr>
+        <w:tab/>
+      </w:r>
+      <w:r>
+        <w:rPr>
+          <w:lang w:val="en-GB"/>
+        </w:rPr>
+        <w:tab/>
+        <w:t>--</w:t>
+      </w:r>
+    </w:p>
+    <w:p>
+      <w:pPr>
+        <w:rPr>
+          <w:lang w:val="en-GB"/>
+        </w:rPr>
+      </w:pPr>
+      <w:r>
+        <w:rPr>
+          <w:lang w:val="en-GB"/>
+        </w:rPr>
+        <w:tab/>
+      </w:r>
+      <w:r>
+        <w:rPr>
+          <w:lang w:val="en-GB"/>
+        </w:rPr>
+        <w:tab/>
+        <w:t xml:space="preserve">RAISE </w:t>
+      </w:r>
+      <w:proofErr w:type="spellStart"/>
+      <w:r>
+        <w:rPr>
+          <w:lang w:val="en-GB"/>
+        </w:rPr>
+        <w:t>empv</w:t>
+      </w:r>
+      <w:proofErr w:type="spellEnd"/>
+      <w:r>
+        <w:rPr>
+          <w:lang w:val="en-GB"/>
+        </w:rPr>
+        <w:t>;</w:t>
+      </w:r>
+    </w:p>
+    <w:p>
+      <w:pPr>
+        <w:rPr>
+          <w:lang w:val="en-GB"/>
+        </w:rPr>
+      </w:pPr>
+      <w:r>
+        <w:rPr>
+          <w:lang w:val="en-GB"/>
+        </w:rPr>
+        <w:tab/>
+        <w:t>END IF;</w:t>
+      </w:r>
+    </w:p>
+    <w:p>
+      <w:pPr>
+        <w:rPr>
+          <w:lang w:val="en-GB"/>
+        </w:rPr>
+      </w:pPr>
+      <w:r>
+        <w:rPr>
+          <w:lang w:val="en-GB"/>
+        </w:rPr>
+        <w:tab/>
+        <w:t>--</w:t>
+      </w:r>
+    </w:p>
+    <w:p>
+      <w:pPr>
+        <w:rPr>
+          <w:lang w:val="en-GB"/>
+        </w:rPr>
+      </w:pPr>
+      <w:r>
+        <w:rPr>
+          <w:lang w:val="en-GB"/>
+        </w:rPr>
+        <w:tab/>
+        <w:t xml:space="preserve">FOR </w:t>
+      </w:r>
+      <w:proofErr w:type="spellStart"/>
+      <w:r>
+        <w:rPr>
+          <w:lang w:val="en-GB"/>
+        </w:rPr>
+        <w:t>employe</w:t>
+      </w:r>
+      <w:proofErr w:type="spellEnd"/>
+      <w:r>
+        <w:rPr>
+          <w:lang w:val="en-GB"/>
+        </w:rPr>
+        <w:t xml:space="preserve"> in </w:t>
+      </w:r>
+      <w:proofErr w:type="spellStart"/>
+      <w:r>
+        <w:rPr>
+          <w:lang w:val="en-GB"/>
+        </w:rPr>
+        <w:t>employes</w:t>
+      </w:r>
+      <w:proofErr w:type="spellEnd"/>
+      <w:r>
+        <w:rPr>
+          <w:lang w:val="en-GB"/>
+        </w:rPr>
+        <w:t xml:space="preserve"> LOOP</w:t>
+      </w:r>
+    </w:p>
+    <w:p>
+      <w:pPr>
+        <w:rPr>
+          <w:lang w:val="en-GB"/>
+        </w:rPr>
+      </w:pPr>
+      <w:r>
+        <w:rPr>
+          <w:lang w:val="en-GB"/>
+        </w:rPr>
+        <w:tab/>
+      </w:r>
+      <w:r>
+        <w:rPr>
+          <w:lang w:val="en-GB"/>
+        </w:rPr>
+        <w:tab/>
+        <w:t>--</w:t>
+      </w:r>
+    </w:p>
+    <w:p>
+      <w:pPr>
+        <w:rPr>
+          <w:lang w:val="en-GB"/>
+        </w:rPr>
+      </w:pPr>
+      <w:r>
+        <w:rPr>
+          <w:lang w:val="en-GB"/>
+        </w:rPr>
+        <w:tab/>
+      </w:r>
+      <w:r>
+        <w:rPr>
+          <w:lang w:val="en-GB"/>
+        </w:rPr>
+        <w:tab/>
+      </w:r>
+      <w:proofErr w:type="spellStart"/>
+      <w:r>
+        <w:rPr>
+          <w:lang w:val="en-GB"/>
+        </w:rPr>
+        <w:t>newsal</w:t>
+      </w:r>
+      <w:proofErr w:type="spellEnd"/>
+      <w:r>
+        <w:rPr>
+          <w:lang w:val="en-GB"/>
+        </w:rPr>
+        <w:t>:</w:t>
+      </w:r>
+      <w:r>
+        <w:rPr>
+          <w:lang w:val="en-GB"/>
+        </w:rPr>
+        <w:t>=employe.salaire+50;</w:t>
+      </w:r>
+    </w:p>
+    <w:p>
+      <w:pPr>
+        <w:rPr>
+          <w:lang w:val="en-GB"/>
+        </w:rPr>
+      </w:pPr>
+      <w:r>
+        <w:rPr>
+          <w:lang w:val="en-GB"/>
+        </w:rPr>
+        <w:tab/>
+      </w:r>
+      <w:r>
+        <w:rPr>
+          <w:lang w:val="en-GB"/>
+        </w:rPr>
+        <w:tab/>
+        <w:t>--</w:t>
+      </w:r>
+    </w:p>
+    <w:p>
+      <w:pPr>
+        <w:rPr>
+          <w:lang w:val="en-GB"/>
+        </w:rPr>
+      </w:pPr>
+      <w:r>
+        <w:rPr>
+          <w:lang w:val="en-GB"/>
+        </w:rPr>
+        <w:tab/>
+      </w:r>
+      <w:r>
+        <w:rPr>
+          <w:lang w:val="en-GB"/>
+        </w:rPr>
+        <w:tab/>
+        <w:t>UPDATE EMP SET SALAIRE=</w:t>
+      </w:r>
+      <w:proofErr w:type="spellStart"/>
+      <w:r>
+        <w:rPr>
+          <w:lang w:val="en-GB"/>
+        </w:rPr>
+        <w:t>newsal</w:t>
+      </w:r>
+      <w:proofErr w:type="spellEnd"/>
+      <w:r>
+        <w:rPr>
+          <w:lang w:val="en-GB"/>
+        </w:rPr>
+        <w:t xml:space="preserve"> where NUMEMP = </w:t>
+      </w:r>
+      <w:proofErr w:type="spellStart"/>
+      <w:r>
+        <w:rPr>
+          <w:lang w:val="en-GB"/>
+        </w:rPr>
+        <w:t>employe.numemp</w:t>
+      </w:r>
+      <w:proofErr w:type="spellEnd"/>
+      <w:r>
+        <w:rPr>
+          <w:lang w:val="en-GB"/>
+        </w:rPr>
+        <w:t>;</w:t>
+      </w:r>
+    </w:p>
+    <w:p>
+      <w:pPr>
+        <w:rPr>
+          <w:lang w:val="en-GB"/>
+        </w:rPr>
+      </w:pPr>
+      <w:r>
+        <w:rPr>
+          <w:lang w:val="en-GB"/>
+        </w:rPr>
+        <w:tab/>
+        <w:t>END LOOP;</w:t>
+      </w:r>
+    </w:p>
+    <w:p>
+      <w:pPr>
+        <w:rPr>
+          <w:lang w:val="en-GB"/>
+        </w:rPr>
+      </w:pPr>
+      <w:r>
+        <w:rPr>
+          <w:lang w:val="en-GB"/>
+        </w:rPr>
+        <w:tab/>
+        <w:t>Commit;</w:t>
+      </w:r>
+    </w:p>
+    <w:p>
+      <w:pPr>
+        <w:rPr>
+          <w:lang w:val="en-GB"/>
+        </w:rPr>
+      </w:pPr>
+      <w:r>
+        <w:rPr>
+          <w:lang w:val="en-GB"/>
+        </w:rPr>
+        <w:t>--</w:t>
+      </w:r>
+    </w:p>
+    <w:p>
+      <w:pPr>
+        <w:rPr>
+          <w:lang w:val="en-GB"/>
+        </w:rPr>
+      </w:pPr>
+      <w:r>
+        <w:rPr>
+          <w:lang w:val="en-GB"/>
+        </w:rPr>
+        <w:t>EXCEPTION</w:t>
+      </w:r>
+    </w:p>
+    <w:p>
+      <w:pPr>
+        <w:rPr>
+          <w:lang w:val="en-GB"/>
+        </w:rPr>
+      </w:pPr>
+      <w:r>
+        <w:rPr>
+          <w:lang w:val="en-GB"/>
+        </w:rPr>
+        <w:tab/>
+        <w:t>--</w:t>
+      </w:r>
+    </w:p>
+    <w:p>
+      <w:pPr>
+        <w:rPr>
+          <w:lang w:val="en-GB"/>
+        </w:rPr>
+      </w:pPr>
+      <w:r>
+        <w:rPr>
+          <w:lang w:val="en-GB"/>
+        </w:rPr>
+        <w:tab/>
+        <w:t xml:space="preserve">WHEN </w:t>
+      </w:r>
+      <w:proofErr w:type="spellStart"/>
+      <w:r>
+        <w:rPr>
+          <w:lang w:val="en-GB"/>
+        </w:rPr>
+        <w:t>empv</w:t>
+      </w:r>
+      <w:proofErr w:type="spellEnd"/>
+      <w:r>
+        <w:rPr>
+          <w:lang w:val="en-GB"/>
+        </w:rPr>
+        <w:t xml:space="preserve"> THEN </w:t>
+      </w:r>
+      <w:proofErr w:type="spellStart"/>
+      <w:r>
+        <w:rPr>
+          <w:lang w:val="en-GB"/>
+        </w:rPr>
+        <w:t>dbms_output.put_line</w:t>
+      </w:r>
+      <w:proofErr w:type="spellEnd"/>
+      <w:r>
+        <w:rPr>
+          <w:lang w:val="en-GB"/>
+        </w:rPr>
+        <w:t xml:space="preserve">(‘”Message </w:t>
+      </w:r>
+      <w:proofErr w:type="spellStart"/>
+      <w:r>
+        <w:rPr>
+          <w:lang w:val="en-GB"/>
+        </w:rPr>
+        <w:t>d’erreur</w:t>
+      </w:r>
+      <w:proofErr w:type="spellEnd"/>
+      <w:r>
+        <w:rPr>
+          <w:lang w:val="en-GB"/>
+        </w:rPr>
+        <w:t>”);</w:t>
+      </w:r>
+    </w:p>
+    <w:p>
+      <w:pPr>
+        <w:rPr>
+          <w:lang w:val="en-GB"/>
+        </w:rPr>
+      </w:pPr>
+      <w:r>
+        <w:rPr>
+          <w:lang w:val="en-GB"/>
+        </w:rPr>
+        <w:t>END;</w:t>
+      </w:r>
+    </w:p>
+    <w:p>
+      <w:pPr>
+        <w:pStyle w:val="Titre2"/>
+        <w:rPr>
+          <w:lang w:val="en-GB"/>
+        </w:rPr>
+      </w:pPr>
+      <w:r>
+        <w:rPr>
+          <w:lang w:val="en-GB"/>
+        </w:rPr>
+        <w:lastRenderedPageBreak/>
+        <w:t xml:space="preserve">Question 4 : </w:t>
+      </w:r>
+    </w:p>
+    <w:p>
+      <w:r>
+        <w:t>La variable CURSOR car elle p</w:t>
+      </w:r>
+      <w:r>
+        <w:t xml:space="preserve">rend plusieurs lignes de code </w:t>
+      </w:r>
+    </w:p>
+    <w:p>
+      <w:pPr>
+        <w:pStyle w:val="Titre2"/>
+      </w:pPr>
+      <w:r>
+        <w:t xml:space="preserve">Question 5 : </w:t>
+      </w:r>
+    </w:p>
+    <w:p/>
+    <w:p>
+      <w:pPr>
+        <w:pStyle w:val="Titre1"/>
+      </w:pPr>
+      <w:r>
+        <w:t>Partie B :</w:t>
+      </w:r>
+    </w:p>
+    <w:p>
+      <w:r>
+        <w:t>DECLARE</w:t>
+      </w:r>
+    </w:p>
+    <w:p>
+      <w:r>
+        <w:t>Nom VARCHAR2(100)</w:t>
+      </w:r>
+    </w:p>
+    <w:p>
+      <w:r>
+        <w:t>Salaire INTEGER</w:t>
+      </w:r>
+    </w:p>
+    <w:p>
+      <w:pPr>
+        <w:rPr>
+          <w:lang w:val="en-GB"/>
+        </w:rPr>
+      </w:pPr>
+      <w:r>
+        <w:rPr>
+          <w:lang w:val="en-GB"/>
+        </w:rPr>
+        <w:t>CURSOR ch</w:t>
+      </w:r>
+      <w:r>
+        <w:rPr>
+          <w:lang w:val="en-GB"/>
+        </w:rPr>
+        <w:t xml:space="preserve">ef is </w:t>
+      </w:r>
+      <w:r>
+        <w:rPr>
+          <w:lang w:val="en-GB"/>
+        </w:rPr>
+        <w:t xml:space="preserve">SELECT NOMCOMPLET, SALAIRE </w:t>
+      </w:r>
+      <w:r>
+        <w:rPr>
+          <w:lang w:val="en-GB"/>
+        </w:rPr>
+        <w:t>FROM EMPWHERE CHEF = 3;</w:t>
+      </w:r>
+    </w:p>
+    <w:p>
+      <w:pPr>
+        <w:rPr>
+          <w:lang w:val="en-GB"/>
+        </w:rPr>
+      </w:pPr>
+      <w:r>
+        <w:rPr>
+          <w:lang w:val="en-GB"/>
+        </w:rPr>
+        <w:t>BEGIN</w:t>
+      </w:r>
+    </w:p>
+    <w:p>
+      <w:pPr>
+        <w:rPr>
+          <w:lang w:val="en-GB"/>
+        </w:rPr>
+      </w:pPr>
+      <w:r>
+        <w:rPr>
+          <w:lang w:val="en-GB"/>
+        </w:rPr>
+        <w:t xml:space="preserve">FOR </w:t>
+      </w:r>
+      <w:proofErr w:type="spellStart"/>
+      <w:r>
+        <w:rPr>
+          <w:lang w:val="en-GB"/>
+        </w:rPr>
+        <w:t>employe</w:t>
+      </w:r>
+      <w:proofErr w:type="spellEnd"/>
+      <w:r>
+        <w:rPr>
+          <w:lang w:val="en-GB"/>
+        </w:rPr>
+        <w:t xml:space="preserve"> in chef LOOP</w:t>
+      </w:r>
+    </w:p>
+    <w:p>
+      <w:pPr>
+        <w:rPr>
+          <w:lang w:val="en-GB"/>
+        </w:rPr>
+      </w:pPr>
+      <w:r>
+        <w:rPr>
+          <w:lang w:val="en-GB"/>
+        </w:rPr>
+        <w:tab/>
+      </w:r>
+      <w:proofErr w:type="spellStart"/>
+      <w:r>
+        <w:rPr>
+          <w:lang w:val="en-GB"/>
+        </w:rPr>
+        <w:t>Dbms_output.put_line</w:t>
+      </w:r>
+      <w:proofErr w:type="spellEnd"/>
+      <w:r>
+        <w:rPr>
+          <w:lang w:val="en-GB"/>
+        </w:rPr>
+        <w:t>(“</w:t>
+      </w:r>
+    </w:p>
+    <w:p>
+      <w:pPr>
+        <w:rPr>
+          <w:lang w:val="en-GB"/>
+        </w:rPr>
+      </w:pPr>
+      <w:r>
+        <w:rPr>
+          <w:lang w:val="en-GB"/>
+        </w:rPr>
+        <w:t>END</w:t>
+      </w:r>
+    </w:p>
+    <w:p>
+      <w:pPr>
+        <w:rPr>
+          <w:lang w:val="en-GB"/>
+        </w:rPr>
+      </w:pPr>
+      <w:proofErr w:type="spellStart"/>
+      <w:r>
+        <w:rPr>
+          <w:lang w:val="en-GB"/>
+        </w:rPr>
+        <w:t>Afficher</w:t>
+      </w:r>
+      <w:proofErr w:type="spellEnd"/>
+      <w:r>
+        <w:rPr>
+          <w:lang w:val="en-GB"/>
+        </w:rPr>
+        <w:t xml:space="preserve"> les </w:t>
+      </w:r>
+      <w:proofErr w:type="spellStart"/>
+      <w:r>
+        <w:rPr>
+          <w:lang w:val="en-GB"/>
+        </w:rPr>
+        <w:t>salaires</w:t>
+      </w:r>
+      <w:proofErr w:type="spellEnd"/>
+      <w:r>
+        <w:rPr>
+          <w:lang w:val="en-GB"/>
+        </w:rPr>
+        <w:t xml:space="preserve"> des </w:t>
+      </w:r>
+      <w:proofErr w:type="spellStart"/>
+      <w:r>
+        <w:rPr>
+          <w:lang w:val="en-GB"/>
+        </w:rPr>
+        <w:t>employés</w:t>
+      </w:r>
+      <w:proofErr w:type="spellEnd"/>
+      <w:r>
+        <w:rPr>
+          <w:lang w:val="en-GB"/>
+        </w:rPr>
+        <w:t xml:space="preserve"> avec le nom </w:t>
+      </w:r>
+      <w:proofErr w:type="spellStart"/>
+      <w:r>
+        <w:rPr>
+          <w:lang w:val="en-GB"/>
+        </w:rPr>
+        <w:t>complet</w:t>
+      </w:r>
+      <w:proofErr w:type="spellEnd"/>
+      <w:r>
+        <w:rPr>
+          <w:lang w:val="en-GB"/>
+        </w:rPr>
+        <w:t>.</w:t>
+      </w:r>
+    </w:p>
+    <w:p>
+      <w:pPr>
+        <w:rPr>
+          <w:lang w:val="en-GB"/>
+        </w:rPr>
+      </w:pPr>
+      <w:r>
+        <w:rPr>
+          <w:lang w:val="en-GB"/>
+        </w:rPr>
+        <w:t xml:space="preserve">Question </w:t>
+      </w:r>
+      <w:proofErr w:type="spellStart"/>
+      <w:r>
+        <w:rPr>
+          <w:lang w:val="en-GB"/>
+        </w:rPr>
+        <w:t>supplémentaire</w:t>
+      </w:r>
+      <w:proofErr w:type="spellEnd"/>
+      <w:r>
+        <w:rPr>
+          <w:lang w:val="en-GB"/>
+        </w:rPr>
+        <w:t xml:space="preserve"> : </w:t>
+      </w:r>
+      <w:proofErr w:type="spellStart"/>
+      <w:r>
+        <w:rPr>
+          <w:lang w:val="en-GB"/>
+        </w:rPr>
+        <w:t>afficher</w:t>
+      </w:r>
+      <w:proofErr w:type="spellEnd"/>
+      <w:r>
+        <w:rPr>
+          <w:lang w:val="en-GB"/>
+        </w:rPr>
+        <w:t xml:space="preserve"> le </w:t>
+      </w:r>
+      <w:proofErr w:type="spellStart"/>
+      <w:r>
+        <w:rPr>
+          <w:lang w:val="en-GB"/>
+        </w:rPr>
+        <w:t>salaire</w:t>
+      </w:r>
+      <w:proofErr w:type="spellEnd"/>
+      <w:r>
+        <w:rPr>
+          <w:lang w:val="en-GB"/>
+        </w:rPr>
         <w:t xml:space="preserve"> </w:t>
       </w:r>
-      <w:proofErr w:type="gramStart"/>
-      <w:r>
-        <w:rPr>
-          <w:lang w:val="en-GB"/>
-        </w:rPr>
-        <w:t>EXCEPTION;</w:t>
-      </w:r>
-      <w:proofErr w:type="gramEnd"/>
-    </w:p>
-    <w:p>
-      <w:pPr>
-        <w:rPr>
-          <w:lang w:val="en-GB"/>
-        </w:rPr>
-      </w:pPr>
-      <w:r>
-        <w:rPr>
-          <w:lang w:val="en-GB"/>
-        </w:rPr>
-        <w:t>BEGIN</w:t>
-      </w:r>
-    </w:p>
-    <w:p>
-      <w:pPr>
-        <w:rPr>
-          <w:lang w:val="en-GB"/>
-        </w:rPr>
-      </w:pPr>
-      <w:r>
-        <w:rPr>
-          <w:lang w:val="en-GB"/>
-        </w:rPr>
-        <w:tab/>
-        <w:t>--</w:t>
-      </w:r>
-    </w:p>
-    <w:p>
-      <w:pPr>
-        <w:rPr>
-          <w:lang w:val="en-GB"/>
-        </w:rPr>
-      </w:pPr>
-      <w:r>
-        <w:rPr>
-          <w:lang w:val="en-GB"/>
-        </w:rPr>
-        <w:tab/>
-        <w:t xml:space="preserve">SELECT </w:t>
-      </w:r>
-      <w:proofErr w:type="gramStart"/>
-      <w:r>
-        <w:rPr>
-          <w:lang w:val="en-GB"/>
-        </w:rPr>
-        <w:t>COUNT(</w:t>
-      </w:r>
-      <w:proofErr w:type="gramEnd"/>
-      <w:r>
-        <w:rPr>
-          <w:lang w:val="en-GB"/>
-        </w:rPr>
-        <w:t>*)</w:t>
-      </w:r>
-      <w:r>
-        <w:rPr>
-          <w:lang w:val="en-GB"/>
-        </w:rPr>
-        <w:t xml:space="preserve"> INTO n</w:t>
-      </w:r>
-      <w:r>
-        <w:rPr>
-          <w:lang w:val="en-GB"/>
-        </w:rPr>
-        <w:t xml:space="preserve"> FROM EMP;</w:t>
-      </w:r>
-    </w:p>
-    <w:p>
-      <w:pPr>
-        <w:rPr>
-          <w:lang w:val="en-GB"/>
-        </w:rPr>
-      </w:pPr>
-      <w:r>
-        <w:rPr>
-          <w:lang w:val="en-GB"/>
-        </w:rPr>
-        <w:tab/>
-        <w:t>--</w:t>
-      </w:r>
-    </w:p>
-    <w:p>
-      <w:pPr>
-        <w:rPr>
-          <w:lang w:val="en-GB"/>
-        </w:rPr>
-      </w:pPr>
-      <w:r>
-        <w:rPr>
-          <w:lang w:val="en-GB"/>
-        </w:rPr>
-        <w:tab/>
-        <w:t xml:space="preserve">IF n=0 </w:t>
-      </w:r>
-      <w:r>
-        <w:rPr>
-          <w:lang w:val="en-GB"/>
-        </w:rPr>
-        <w:t>THEN</w:t>
-      </w:r>
-    </w:p>
-    <w:p>
-      <w:pPr>
-        <w:rPr>
-          <w:lang w:val="en-GB"/>
-        </w:rPr>
-      </w:pPr>
-      <w:r>
-        <w:rPr>
-          <w:lang w:val="en-GB"/>
-        </w:rPr>
-        <w:tab/>
-      </w:r>
-      <w:r>
-        <w:rPr>
-          <w:lang w:val="en-GB"/>
-        </w:rPr>
-        <w:tab/>
-        <w:t>--</w:t>
-      </w:r>
-    </w:p>
-    <w:p>
-      <w:pPr>
-        <w:rPr>
-          <w:lang w:val="en-GB"/>
-        </w:rPr>
-      </w:pPr>
-      <w:r>
-        <w:rPr>
-          <w:lang w:val="en-GB"/>
-        </w:rPr>
-        <w:tab/>
-      </w:r>
-      <w:r>
-        <w:rPr>
-          <w:lang w:val="en-GB"/>
-        </w:rPr>
-        <w:tab/>
-        <w:t xml:space="preserve">RAISE </w:t>
-      </w:r>
-      <w:proofErr w:type="spellStart"/>
-      <w:proofErr w:type="gramStart"/>
-      <w:r>
-        <w:rPr>
-          <w:lang w:val="en-GB"/>
-        </w:rPr>
-        <w:t>empv</w:t>
-      </w:r>
-      <w:proofErr w:type="spellEnd"/>
-      <w:r>
-        <w:rPr>
-          <w:lang w:val="en-GB"/>
-        </w:rPr>
-        <w:t>;</w:t>
-      </w:r>
-      <w:proofErr w:type="gramEnd"/>
-    </w:p>
-    <w:p>
-      <w:pPr>
-        <w:rPr>
-          <w:lang w:val="en-GB"/>
-        </w:rPr>
-      </w:pPr>
-      <w:r>
-        <w:rPr>
-          <w:lang w:val="en-GB"/>
-        </w:rPr>
-        <w:tab/>
-        <w:t xml:space="preserve">END </w:t>
-      </w:r>
-      <w:proofErr w:type="gramStart"/>
-      <w:r>
-        <w:rPr>
-          <w:lang w:val="en-GB"/>
-        </w:rPr>
-        <w:t>IF;</w:t>
-      </w:r>
-      <w:proofErr w:type="gramEnd"/>
-    </w:p>
-    <w:p>
-      <w:pPr>
-        <w:rPr>
-          <w:lang w:val="en-GB"/>
-        </w:rPr>
-      </w:pPr>
-      <w:r>
-        <w:rPr>
-          <w:lang w:val="en-GB"/>
-        </w:rPr>
-        <w:tab/>
-        <w:t>--</w:t>
-      </w:r>
-    </w:p>
-    <w:p>
-      <w:pPr>
-        <w:rPr>
-          <w:lang w:val="en-GB"/>
-        </w:rPr>
-      </w:pPr>
-      <w:r>
-        <w:rPr>
-          <w:lang w:val="en-GB"/>
-        </w:rPr>
-        <w:tab/>
-        <w:t xml:space="preserve">FOR </w:t>
-      </w:r>
-      <w:proofErr w:type="spellStart"/>
-      <w:r>
-        <w:rPr>
-          <w:lang w:val="en-GB"/>
-        </w:rPr>
-        <w:t>employe</w:t>
-      </w:r>
-      <w:proofErr w:type="spellEnd"/>
-      <w:r>
-        <w:rPr>
-          <w:lang w:val="en-GB"/>
-        </w:rPr>
-        <w:t xml:space="preserve"> in </w:t>
-      </w:r>
-      <w:proofErr w:type="spellStart"/>
-      <w:r>
-        <w:rPr>
-          <w:lang w:val="en-GB"/>
-        </w:rPr>
-        <w:t>employes</w:t>
-      </w:r>
-      <w:proofErr w:type="spellEnd"/>
-      <w:r>
-        <w:rPr>
-          <w:lang w:val="en-GB"/>
-        </w:rPr>
-        <w:t xml:space="preserve"> LOOP</w:t>
-      </w:r>
-    </w:p>
-    <w:p>
-      <w:pPr>
-        <w:rPr>
-          <w:lang w:val="en-GB"/>
-        </w:rPr>
-      </w:pPr>
-      <w:r>
-        <w:rPr>
-          <w:lang w:val="en-GB"/>
-        </w:rPr>
-        <w:tab/>
-      </w:r>
-      <w:r>
-        <w:rPr>
-          <w:lang w:val="en-GB"/>
-        </w:rPr>
-        <w:tab/>
-        <w:t>--</w:t>
-      </w:r>
-    </w:p>
-    <w:p>
-      <w:pPr>
-        <w:rPr>
-          <w:lang w:val="en-GB"/>
-        </w:rPr>
-      </w:pPr>
-      <w:r>
-        <w:rPr>
-          <w:lang w:val="en-GB"/>
-        </w:rPr>
-        <w:tab/>
-      </w:r>
-      <w:r>
-        <w:rPr>
-          <w:lang w:val="en-GB"/>
-        </w:rPr>
-        <w:tab/>
-      </w:r>
-      <w:proofErr w:type="spellStart"/>
-      <w:proofErr w:type="gramStart"/>
-      <w:r>
-        <w:rPr>
-          <w:lang w:val="en-GB"/>
-        </w:rPr>
-        <w:t>newsal</w:t>
-      </w:r>
-      <w:proofErr w:type="spellEnd"/>
-      <w:r>
-        <w:rPr>
-          <w:lang w:val="en-GB"/>
-        </w:rPr>
-        <w:t>:</w:t>
-      </w:r>
-      <w:r>
-        <w:rPr>
-          <w:lang w:val="en-GB"/>
-        </w:rPr>
-        <w:t>=</w:t>
-      </w:r>
-      <w:proofErr w:type="gramEnd"/>
-      <w:r>
-        <w:rPr>
-          <w:lang w:val="en-GB"/>
-        </w:rPr>
-        <w:t>employe.salaire+50;</w:t>
-      </w:r>
-    </w:p>
-    <w:p>
-      <w:pPr>
-        <w:rPr>
-          <w:lang w:val="en-GB"/>
-        </w:rPr>
-      </w:pPr>
-      <w:r>
-        <w:rPr>
-          <w:lang w:val="en-GB"/>
-        </w:rPr>
-        <w:tab/>
-      </w:r>
-      <w:r>
-        <w:rPr>
-          <w:lang w:val="en-GB"/>
-        </w:rPr>
-        <w:tab/>
-        <w:t>--</w:t>
-      </w:r>
-    </w:p>
-    <w:p>
-      <w:pPr>
-        <w:rPr>
-          <w:lang w:val="en-GB"/>
-        </w:rPr>
-      </w:pPr>
-      <w:r>
-        <w:rPr>
-          <w:lang w:val="en-GB"/>
-        </w:rPr>
-        <w:tab/>
-      </w:r>
-      <w:r>
-        <w:rPr>
-          <w:lang w:val="en-GB"/>
-        </w:rPr>
-        <w:tab/>
-        <w:t>UPDATE EMP SET SALAIRE=</w:t>
-      </w:r>
-      <w:proofErr w:type="spellStart"/>
-      <w:r>
-        <w:rPr>
-          <w:lang w:val="en-GB"/>
-        </w:rPr>
-        <w:t>newsal</w:t>
-      </w:r>
-      <w:proofErr w:type="spellEnd"/>
-      <w:r>
-        <w:rPr>
-          <w:lang w:val="en-GB"/>
-        </w:rPr>
-        <w:t xml:space="preserve"> where NUMEMP = </w:t>
-      </w:r>
-      <w:proofErr w:type="spellStart"/>
-      <w:proofErr w:type="gramStart"/>
-      <w:r>
-        <w:rPr>
-          <w:lang w:val="en-GB"/>
-        </w:rPr>
-        <w:t>employe.numemp</w:t>
-      </w:r>
-      <w:proofErr w:type="spellEnd"/>
-      <w:proofErr w:type="gramEnd"/>
-      <w:r>
-        <w:rPr>
-          <w:lang w:val="en-GB"/>
-        </w:rPr>
-        <w:t>;</w:t>
-      </w:r>
-    </w:p>
-    <w:p>
-      <w:pPr>
-        <w:rPr>
-          <w:lang w:val="en-GB"/>
-        </w:rPr>
-      </w:pPr>
-      <w:r>
-        <w:rPr>
-          <w:lang w:val="en-GB"/>
-        </w:rPr>
-        <w:tab/>
-        <w:t xml:space="preserve">END </w:t>
-      </w:r>
-      <w:proofErr w:type="gramStart"/>
-      <w:r>
-        <w:rPr>
-          <w:lang w:val="en-GB"/>
-        </w:rPr>
-        <w:t>LOOP;</w:t>
-      </w:r>
-      <w:proofErr w:type="gramEnd"/>
-    </w:p>
-    <w:p>
-      <w:pPr>
-        <w:rPr>
-          <w:lang w:val="en-GB"/>
-        </w:rPr>
-      </w:pPr>
-      <w:r>
-        <w:rPr>
-          <w:lang w:val="en-GB"/>
-        </w:rPr>
-        <w:tab/>
-      </w:r>
-      <w:proofErr w:type="gramStart"/>
-      <w:r>
-        <w:rPr>
-          <w:lang w:val="en-GB"/>
-        </w:rPr>
-        <w:t>Commit;</w:t>
-      </w:r>
-      <w:proofErr w:type="gramEnd"/>
-    </w:p>
-    <w:p>
-      <w:pPr>
-        <w:rPr>
-          <w:lang w:val="en-GB"/>
-        </w:rPr>
-      </w:pPr>
-      <w:r>
-        <w:rPr>
-          <w:lang w:val="en-GB"/>
-        </w:rPr>
-        <w:t>--</w:t>
-      </w:r>
-    </w:p>
-    <w:p>
-      <w:pPr>
-        <w:rPr>
-          <w:lang w:val="en-GB"/>
-        </w:rPr>
-      </w:pPr>
-      <w:r>
-        <w:rPr>
-          <w:lang w:val="en-GB"/>
-        </w:rPr>
-        <w:t>EXCEPTION</w:t>
-      </w:r>
-    </w:p>
-    <w:p>
-      <w:pPr>
-        <w:rPr>
-          <w:lang w:val="en-GB"/>
-        </w:rPr>
-      </w:pPr>
-      <w:r>
-        <w:rPr>
-          <w:lang w:val="en-GB"/>
-        </w:rPr>
-        <w:tab/>
-        <w:t>--</w:t>
-      </w:r>
-    </w:p>
-    <w:p>
-      <w:pPr>
-        <w:rPr>
-          <w:lang w:val="en-GB"/>
-        </w:rPr>
-      </w:pPr>
-      <w:r>
-        <w:rPr>
-          <w:lang w:val="en-GB"/>
-        </w:rPr>
-        <w:tab/>
-        <w:t xml:space="preserve">WHEN </w:t>
-      </w:r>
-      <w:proofErr w:type="spellStart"/>
-      <w:r>
-        <w:rPr>
-          <w:lang w:val="en-GB"/>
-        </w:rPr>
-        <w:t>empv</w:t>
-      </w:r>
-      <w:proofErr w:type="spellEnd"/>
-      <w:r>
-        <w:rPr>
-          <w:lang w:val="en-GB"/>
-        </w:rPr>
-        <w:t xml:space="preserve"> THEN </w:t>
-      </w:r>
-      <w:proofErr w:type="spellStart"/>
-      <w:r>
-        <w:rPr>
-          <w:lang w:val="en-GB"/>
-        </w:rPr>
-        <w:t>dbms_output.put_</w:t>
-      </w:r>
-      <w:proofErr w:type="gramStart"/>
-      <w:r>
-        <w:rPr>
-          <w:lang w:val="en-GB"/>
-        </w:rPr>
-        <w:t>line</w:t>
-      </w:r>
-      <w:proofErr w:type="spellEnd"/>
-      <w:r>
-        <w:rPr>
-          <w:lang w:val="en-GB"/>
-        </w:rPr>
-        <w:t>(</w:t>
-      </w:r>
-      <w:proofErr w:type="gramEnd"/>
-      <w:r>
-        <w:rPr>
-          <w:lang w:val="en-GB"/>
-        </w:rPr>
-        <w:t xml:space="preserve">‘”Message </w:t>
-      </w:r>
-      <w:proofErr w:type="spellStart"/>
-      <w:r>
-        <w:rPr>
-          <w:lang w:val="en-GB"/>
-        </w:rPr>
-        <w:t>d’erreur</w:t>
-      </w:r>
-      <w:proofErr w:type="spellEnd"/>
-      <w:r>
-        <w:rPr>
-          <w:lang w:val="en-GB"/>
-        </w:rPr>
-        <w:t>”);</w:t>
-      </w:r>
-    </w:p>
-    <w:p>
-      <w:pPr>
-        <w:rPr>
-          <w:lang w:val="en-GB"/>
-        </w:rPr>
-      </w:pPr>
-      <w:proofErr w:type="gramStart"/>
-      <w:r>
-        <w:rPr>
-          <w:lang w:val="en-GB"/>
-        </w:rPr>
-        <w:t>END;</w:t>
-      </w:r>
-      <w:proofErr w:type="gramEnd"/>
-    </w:p>
-    <w:p>
-      <w:pPr>
-        <w:pStyle w:val="Titre2"/>
-        <w:rPr>
-          <w:lang w:val="en-GB"/>
-        </w:rPr>
-      </w:pPr>
-      <w:r>
-        <w:rPr>
-          <w:lang w:val="en-GB"/>
-        </w:rPr>
-        <w:lastRenderedPageBreak/>
-        <w:t xml:space="preserve">Question </w:t>
-      </w:r>
-      <w:proofErr w:type="gramStart"/>
-      <w:r>
-        <w:rPr>
-          <w:lang w:val="en-GB"/>
-        </w:rPr>
-        <w:t>4 :</w:t>
-      </w:r>
-      <w:proofErr w:type="gramEnd"/>
-      <w:r>
-        <w:rPr>
-          <w:lang w:val="en-GB"/>
-        </w:rPr>
-        <w:t xml:space="preserve"> </w:t>
-      </w:r>
-    </w:p>
-    <w:p>
-      <w:r>
-        <w:t>La variable CURSOR car elle p</w:t>
-      </w:r>
-      <w:r>
-        <w:t xml:space="preserve">rend plusieurs lignes de code </w:t>
-      </w:r>
-    </w:p>
-    <w:p>
-      <w:pPr>
-        <w:pStyle w:val="Titre2"/>
-      </w:pPr>
-      <w:r>
-        <w:t xml:space="preserve">Question 5 : </w:t>
-      </w:r>
-    </w:p>
-    <w:p/>
-    <w:p>
-      <w:pPr>
-        <w:pStyle w:val="Titre1"/>
-      </w:pPr>
-      <w:r>
-        <w:t>Partie B :</w:t>
-      </w:r>
-    </w:p>
-    <w:p>
-      <w:r>
-        <w:t>DECLARE</w:t>
-      </w:r>
-    </w:p>
-    <w:p>
-      <w:r>
-        <w:t>Nom VARCHAR2(100)</w:t>
-      </w:r>
-    </w:p>
-    <w:p>
-      <w:r>
-        <w:t>Salaire INTEGER</w:t>
-      </w:r>
-    </w:p>
-    <w:p>
-      <w:pPr>
-        <w:rPr>
-          <w:lang w:val="en-GB"/>
-        </w:rPr>
-      </w:pPr>
-      <w:r>
-        <w:rPr>
-          <w:lang w:val="en-GB"/>
-        </w:rPr>
-        <w:t>CURSOR ch</w:t>
-      </w:r>
-      <w:r>
-        <w:rPr>
-          <w:lang w:val="en-GB"/>
-        </w:rPr>
-        <w:t xml:space="preserve">ef is </w:t>
-      </w:r>
-      <w:r>
-        <w:rPr>
-          <w:lang w:val="en-GB"/>
-        </w:rPr>
-        <w:t xml:space="preserve">SELECT NOMCOMPLET, SALAIRE </w:t>
-      </w:r>
-      <w:r>
-        <w:rPr>
-          <w:lang w:val="en-GB"/>
-        </w:rPr>
-        <w:t xml:space="preserve">FROM EMPWHERE CHEF = </w:t>
-      </w:r>
-      <w:proofErr w:type="gramStart"/>
-      <w:r>
-        <w:rPr>
-          <w:lang w:val="en-GB"/>
-        </w:rPr>
-        <w:t>3;</w:t>
-      </w:r>
-      <w:proofErr w:type="gramEnd"/>
-    </w:p>
-    <w:p>
-      <w:pPr>
-        <w:rPr>
-          <w:lang w:val="en-GB"/>
-        </w:rPr>
-      </w:pPr>
-      <w:r>
-        <w:rPr>
-          <w:lang w:val="en-GB"/>
-        </w:rPr>
-        <w:t>BEGIN</w:t>
-      </w:r>
-    </w:p>
-    <w:p>
-      <w:pPr>
-        <w:rPr>
-          <w:lang w:val="en-GB"/>
-        </w:rPr>
-      </w:pPr>
-      <w:r>
-        <w:rPr>
-          <w:lang w:val="en-GB"/>
-        </w:rPr>
-        <w:t xml:space="preserve">FOR </w:t>
-      </w:r>
-      <w:proofErr w:type="spellStart"/>
-      <w:r>
-        <w:rPr>
-          <w:lang w:val="en-GB"/>
-        </w:rPr>
-        <w:t>employe</w:t>
-      </w:r>
-      <w:proofErr w:type="spellEnd"/>
-      <w:r>
-        <w:rPr>
-          <w:lang w:val="en-GB"/>
-        </w:rPr>
-        <w:t xml:space="preserve"> in chef LOOP</w:t>
-      </w:r>
-    </w:p>
-    <w:p>
-      <w:pPr>
-        <w:rPr>
-          <w:lang w:val="en-GB"/>
-        </w:rPr>
-      </w:pPr>
-      <w:r>
-        <w:rPr>
-          <w:lang w:val="en-GB"/>
-        </w:rPr>
-        <w:tab/>
-      </w:r>
-      <w:proofErr w:type="spellStart"/>
-      <w:r>
-        <w:rPr>
-          <w:lang w:val="en-GB"/>
-        </w:rPr>
-        <w:t>Dbms_output.put_</w:t>
-      </w:r>
-      <w:proofErr w:type="gramStart"/>
-      <w:r>
-        <w:rPr>
-          <w:lang w:val="en-GB"/>
-        </w:rPr>
-        <w:t>line</w:t>
-      </w:r>
-      <w:proofErr w:type="spellEnd"/>
-      <w:r>
-        <w:rPr>
-          <w:lang w:val="en-GB"/>
-        </w:rPr>
-        <w:t>(</w:t>
-      </w:r>
-      <w:proofErr w:type="gramEnd"/>
-      <w:r>
-        <w:rPr>
-          <w:lang w:val="en-GB"/>
-        </w:rPr>
-        <w:t>“</w:t>
-      </w:r>
-    </w:p>
-    <w:p>
-      <w:pPr>
-        <w:rPr>
-          <w:lang w:val="en-GB"/>
-        </w:rPr>
-      </w:pPr>
-      <w:r>
-        <w:rPr>
-          <w:lang w:val="en-GB"/>
-        </w:rPr>
-        <w:t>END</w:t>
-      </w:r>
-    </w:p>
-    <w:p>
-      <w:pPr>
-        <w:rPr>
-          <w:lang w:val="en-GB"/>
-        </w:rPr>
-      </w:pPr>
+      <w:proofErr w:type="spellStart"/>
+      <w:r>
+        <w:rPr>
+          <w:lang w:val="en-GB"/>
+        </w:rPr>
+        <w:t>avant</w:t>
+      </w:r>
+      <w:proofErr w:type="spellEnd"/>
+      <w:r>
+        <w:rPr>
+          <w:lang w:val="en-GB"/>
+        </w:rPr>
+        <w:t xml:space="preserve"> et après augmentation </w:t>
+      </w:r>
     </w:p>
     <w:sectPr>
       <w:pgSz w:w="11906" w:h="16838"/>
@@ -1210,7 +1188,7 @@
 </file>
 
 <file path=word/styles.xml><?xml version="1.0" encoding="utf-8"?>
-<w:styles xmlns:mc="http://schemas.openxmlformats.org/markup-compatibility/2006" xmlns:r="http://schemas.openxmlformats.org/officeDocument/2006/relationships" xmlns:w="http://schemas.openxmlformats.org/wordprocessingml/2006/main" xmlns:w14="http://schemas.microsoft.com/office/word/2010/wordml" xmlns:w15="http://schemas.microsoft.com/office/word/2012/wordml" xmlns:w16cex="http://schemas.microsoft.com/office/word/2018/wordml/cex" xmlns:w16cid="http://schemas.microsoft.com/office/word/2016/wordml/cid" xmlns:w16="http://schemas.microsoft.com/office/word/2018/wordml" xmlns:w16du="http://schemas.microsoft.com/office/word/2023/wordml/word16du" xmlns:w16sdtdh="http://schemas.microsoft.com/office/word/2020/wordml/sdtdatahash" xmlns:w16se="http://schemas.microsoft.com/office/word/2015/wordml/symex" mc:Ignorable="w14 w15 w16se w16cid w16 w16cex w16sdtdh w16du">
+<w:styles xmlns:mc="http://schemas.openxmlformats.org/markup-compatibility/2006" xmlns:r="http://schemas.openxmlformats.org/officeDocument/2006/relationships" xmlns:w="http://schemas.openxmlformats.org/wordprocessingml/2006/main" xmlns:w14="http://schemas.microsoft.com/office/word/2010/wordml" xmlns:w15="http://schemas.microsoft.com/office/word/2012/wordml" xmlns:w16cex="http://schemas.microsoft.com/office/word/2018/wordml/cex" xmlns:w16cid="http://schemas.microsoft.com/office/word/2016/wordml/cid" xmlns:w16="http://schemas.microsoft.com/office/word/2018/wordml" xmlns:w16sdtdh="http://schemas.microsoft.com/office/word/2020/wordml/sdtdatahash" xmlns:w16se="http://schemas.microsoft.com/office/word/2015/wordml/symex" mc:Ignorable="w14 w15 w16se w16cid w16 w16cex w16sdtdh">
   <w:docDefaults>
     <w:rPrDefault>
       <w:rPr>

</xml_diff>